<commit_message>
feat(mdm):implement fuzzy matching logic
</commit_message>
<xml_diff>
--- a/Documents/DataTransfer_S3_RDS.docx
+++ b/Documents/DataTransfer_S3_RDS.docx
@@ -2739,21 +2739,7 @@
                 <w:sz w:val="24"/>
                 <w:szCs w:val="24"/>
               </w:rPr>
-              <w:t>Public IP of the Computer(</w:t>
-            </w:r>
-            <w:r>
-              <w:rPr>
-                <w:rFonts w:cstheme="minorHAnsi"/>
-              </w:rPr>
-              <w:t>curl https://ipv4.icanhazip.com</w:t>
-            </w:r>
-            <w:r>
-              <w:rPr>
-                <w:rFonts w:eastAsia="Times New Roman" w:cstheme="minorHAnsi"/>
-                <w:sz w:val="24"/>
-                <w:szCs w:val="24"/>
-              </w:rPr>
-              <w:t xml:space="preserve"> -Powershell)</w:t>
+              <w:t>7</w:t>
             </w:r>
           </w:p>
         </w:tc>
@@ -2775,7 +2761,6 @@
               <w:rPr>
                 <w:rFonts w:cstheme="minorHAnsi"/>
               </w:rPr>
-              <w:lastRenderedPageBreak/>
               <w:t>MSSQL</w:t>
             </w:r>
           </w:p>
@@ -2954,6 +2939,7 @@
           <w:sz w:val="24"/>
           <w:szCs w:val="24"/>
         </w:rPr>
+        <w:lastRenderedPageBreak/>
         <w:t xml:space="preserve">NAT Gateway is required when lambda function needs to connect with </w:t>
       </w:r>
       <w:r>
@@ -3443,7 +3429,6 @@
           <w:sz w:val="24"/>
           <w:szCs w:val="24"/>
         </w:rPr>
-        <w:lastRenderedPageBreak/>
         <w:t>9</w:t>
       </w:r>
       <w:r>
@@ -3544,6 +3529,7 @@
           <w:sz w:val="24"/>
           <w:szCs w:val="24"/>
         </w:rPr>
+        <w:lastRenderedPageBreak/>
         <w:t xml:space="preserve">  Name it </w:t>
       </w:r>
       <w:r>

</xml_diff>